<commit_message>
knyttet css til html, ferdig formulert min del av oppgavene, nesten snart helt klar med ppt
</commit_message>
<xml_diff>
--- a/oppgaver/Vrooom.docx
+++ b/oppgaver/Vrooom.docx
@@ -492,12 +492,6 @@
         </w:rPr>
         <w:t>Bruk floating.</w:t>
       </w:r>
-      <w:r>
-        <w:rPr>
-          <w:lang w:val="nb-NO"/>
-        </w:rPr>
-        <w:t xml:space="preserve"> </w:t>
-      </w:r>
     </w:p>
     <w:p>
       <w:pPr>
@@ -507,44 +501,26 @@
           <w:numId w:val="6"/>
         </w:numPr>
         <w:rPr>
-          <w:color w:val="FF0000"/>
-          <w:lang w:val="nb-NO"/>
-        </w:rPr>
-      </w:pPr>
-      <w:r>
-        <w:rPr>
-          <w:color w:val="FF0000"/>
-          <w:lang w:val="nb-NO"/>
-        </w:rPr>
-        <w:t>H</w:t>
-      </w:r>
-      <w:r>
-        <w:rPr>
-          <w:color w:val="FF0000"/>
-          <w:lang w:val="nb-NO"/>
-        </w:rPr>
-        <w:t>usk at bredden på de ulike elementene</w:t>
-      </w:r>
-      <w:r>
-        <w:rPr>
-          <w:color w:val="FF0000"/>
-          <w:lang w:val="nb-NO"/>
-        </w:rPr>
-        <w:t xml:space="preserve"> (inkludert padding og margins)</w:t>
-      </w:r>
-      <w:r>
-        <w:rPr>
-          <w:color w:val="FF0000"/>
-          <w:lang w:val="nb-NO"/>
-        </w:rPr>
-        <w:t xml:space="preserve"> ikke overstiger totalbredden på </w:t>
-      </w:r>
-      <w:r>
-        <w:rPr>
-          <w:color w:val="FF0000"/>
-          <w:lang w:val="nb-NO"/>
-        </w:rPr>
-        <w:t xml:space="preserve">#innhold </w:t>
+          <w:lang w:val="nb-NO"/>
+        </w:rPr>
+      </w:pPr>
+      <w:r>
+        <w:rPr>
+          <w:lang w:val="nb-NO"/>
+        </w:rPr>
+        <w:t>Tips: Pass på bredden på elementene som skal ligge ved siden av hverandre. Hvis de er bredere enn mor-elementet</w:t>
+      </w:r>
+      <w:r>
+        <w:rPr>
+          <w:lang w:val="nb-NO"/>
+        </w:rPr>
+        <w:t xml:space="preserve"> </w:t>
+      </w:r>
+      <w:r>
+        <w:rPr>
+          <w:lang w:val="nb-NO"/>
+        </w:rPr>
+        <w:t xml:space="preserve">, og "mor" ikke håndterer overflow (:hidden, :scroll, etc.), kan barna oppføre seg litt bøllete. </w:t>
       </w:r>
     </w:p>
     <w:p>
@@ -671,15 +647,7 @@
         </w:numPr>
       </w:pPr>
       <w:r>
-        <w:t>&lt;</w:t>
-      </w:r>
-      <w:proofErr w:type="gramStart"/>
-      <w:r>
-        <w:t>footer</w:t>
-      </w:r>
-      <w:proofErr w:type="gramEnd"/>
-      <w:r>
-        <w:t xml:space="preserve">&gt; kan styles separat hvis tiden strekker til </w:t>
+        <w:t xml:space="preserve">&lt;footer&gt; kan styles separat hvis tiden strekker til </w:t>
       </w:r>
     </w:p>
     <w:p>
@@ -755,31 +723,41 @@
           <w:numId w:val="8"/>
         </w:numPr>
         <w:rPr>
-          <w:color w:val="FF0000"/>
-          <w:lang w:val="nb-NO"/>
-        </w:rPr>
-      </w:pPr>
-      <w:r>
-        <w:rPr>
-          <w:color w:val="FF0000"/>
-          <w:lang w:val="nb-NO"/>
-        </w:rPr>
-        <w:t>Sørg for at elementer som flyter ved siden av hverandre heller blir stablet i høyden når man får lavere sidebredde</w:t>
-      </w:r>
-      <w:r>
-        <w:rPr>
-          <w:color w:val="FF0000"/>
-          <w:lang w:val="nb-NO"/>
-        </w:rPr>
-        <w:t xml:space="preserve"> TODO: Test om dette skjer automagisk når ting er flota rekti</w:t>
-      </w:r>
-    </w:p>
-    <w:p>
-      <w:pPr>
-        <w:rPr>
-          <w:lang w:val="nb-NO"/>
-        </w:rPr>
-      </w:pPr>
+          <w:lang w:val="nb-NO"/>
+        </w:rPr>
+      </w:pPr>
+      <w:r>
+        <w:rPr>
+          <w:lang w:val="nb-NO"/>
+        </w:rPr>
+        <w:t>S</w:t>
+      </w:r>
+      <w:r>
+        <w:rPr>
+          <w:lang w:val="nb-NO"/>
+        </w:rPr>
+        <w:t xml:space="preserve">e </w:t>
+      </w:r>
+      <w:r>
+        <w:rPr>
+          <w:lang w:val="nb-NO"/>
+        </w:rPr>
+        <w:t>at elementer som flyter ved siden av hverandre heller blir stablet i høyden når sidebredde</w:t>
+      </w:r>
+      <w:r>
+        <w:rPr>
+          <w:lang w:val="nb-NO"/>
+        </w:rPr>
+        <w:t xml:space="preserve">n krymper (default hvis de flyter etter hverandre) </w:t>
+      </w:r>
+      <w:bookmarkStart w:id="0" w:name="_GoBack"/>
+      <w:bookmarkEnd w:id="0"/>
+      <w:r>
+        <w:rPr>
+          <w:lang w:val="nb-NO"/>
+        </w:rPr>
+        <w:t xml:space="preserve"> </w:t>
+      </w:r>
     </w:p>
     <w:p>
       <w:pPr>
@@ -1255,8 +1233,6 @@
         </w:rPr>
         <w:t>main</w:t>
       </w:r>
-      <w:bookmarkStart w:id="0" w:name="_GoBack"/>
-      <w:bookmarkEnd w:id="0"/>
       <w:r>
         <w:rPr>
           <w:color w:val="9BBB59" w:themeColor="accent3"/>

</xml_diff>